<commit_message>
added  more files and report done
</commit_message>
<xml_diff>
--- a/report.docx
+++ b/report.docx
@@ -72,13 +72,23 @@
         <w:pStyle w:val="ContactInfo"/>
       </w:pPr>
       <w:r>
-        <w:t>Christine Mossiah and Abhishek Samdaria</w:t>
-      </w:r>
+        <w:t xml:space="preserve">Christine Mossiah and Abhishek </w:t>
+      </w:r>
+      <w:proofErr w:type="spellStart"/>
+      <w:r>
+        <w:t>Samdaria</w:t>
+      </w:r>
+      <w:proofErr w:type="spellEnd"/>
       <w:r>
         <w:t xml:space="preserve"> | </w:t>
       </w:r>
-      <w:r>
-        <w:t>CSc 335</w:t>
+      <w:proofErr w:type="spellStart"/>
+      <w:r>
+        <w:t>CSc</w:t>
+      </w:r>
+      <w:proofErr w:type="spellEnd"/>
+      <w:r>
+        <w:t xml:space="preserve"> 335</w:t>
       </w:r>
       <w:r>
         <w:t xml:space="preserve"> |</w:t>
@@ -263,7 +273,25 @@
           <w:sz w:val="24"/>
           <w:szCs w:val="24"/>
         </w:rPr>
-        <w:t>Language features like errors, exceptions, goto, break, continuation, and tail recursion involve non-local control flow.  These language features violate the simple stack-like control flow of the lambda calculus; therefore</w:t>
+        <w:t xml:space="preserve">Language features like errors, exceptions, </w:t>
+      </w:r>
+      <w:proofErr w:type="spellStart"/>
+      <w:r>
+        <w:rPr>
+          <w:rFonts w:ascii="Times New Roman" w:hAnsi="Times New Roman" w:cs="Times New Roman"/>
+          <w:sz w:val="24"/>
+          <w:szCs w:val="24"/>
+        </w:rPr>
+        <w:t>goto</w:t>
+      </w:r>
+      <w:proofErr w:type="spellEnd"/>
+      <w:r>
+        <w:rPr>
+          <w:rFonts w:ascii="Times New Roman" w:hAnsi="Times New Roman" w:cs="Times New Roman"/>
+          <w:sz w:val="24"/>
+          <w:szCs w:val="24"/>
+        </w:rPr>
+        <w:t>, break, continuation, and tail recursion involve non-local control flow.  These language features violate the simple stack-like control flow of the lambda calculus; therefore</w:t>
       </w:r>
       <w:r>
         <w:rPr>
@@ -287,7 +315,23 @@
           <w:sz w:val="24"/>
           <w:szCs w:val="24"/>
         </w:rPr>
-        <w:t xml:space="preserve">do a better job of capturing the non-local control flow.  In order to perform the continuation transformation on every evaluation context in a program, the use of continuation passing style (CPS) is necessary.  </w:t>
+        <w:t xml:space="preserve">do a better job of capturing the non-local control flow.  In order to perform the continuation transformation on every evaluation context in a program, the use of continuation passing style (CPS) is </w:t>
+      </w:r>
+      <w:r>
+        <w:rPr>
+          <w:rFonts w:ascii="Times New Roman" w:hAnsi="Times New Roman" w:cs="Times New Roman"/>
+          <w:sz w:val="24"/>
+          <w:szCs w:val="24"/>
+        </w:rPr>
+        <w:t>ideal</w:t>
+      </w:r>
+      <w:r>
+        <w:rPr>
+          <w:rFonts w:ascii="Times New Roman" w:hAnsi="Times New Roman" w:cs="Times New Roman"/>
+          <w:sz w:val="24"/>
+          <w:szCs w:val="24"/>
+        </w:rPr>
+        <w:t xml:space="preserve">.  </w:t>
       </w:r>
     </w:p>
     <w:p>
@@ -360,7 +404,23 @@
           <w:sz w:val="24"/>
           <w:szCs w:val="24"/>
         </w:rPr>
-        <w:t xml:space="preserve">  A simple recursive program like “factorial” </w:t>
+        <w:t xml:space="preserve">  A simple r</w:t>
+      </w:r>
+      <w:r>
+        <w:rPr>
+          <w:rFonts w:ascii="Times New Roman" w:hAnsi="Times New Roman" w:cs="Times New Roman"/>
+          <w:sz w:val="24"/>
+          <w:szCs w:val="24"/>
+        </w:rPr>
+        <w:t>ecursive program like “fact</w:t>
+      </w:r>
+      <w:r>
+        <w:rPr>
+          <w:rFonts w:ascii="Times New Roman" w:hAnsi="Times New Roman" w:cs="Times New Roman"/>
+          <w:sz w:val="24"/>
+          <w:szCs w:val="24"/>
+        </w:rPr>
+        <w:t xml:space="preserve">” </w:t>
       </w:r>
       <w:r>
         <w:rPr>
@@ -408,7 +468,15 @@
           <w:sz w:val="24"/>
           <w:szCs w:val="24"/>
         </w:rPr>
-        <w:t xml:space="preserve"> which can exhaust the size of the control stack.  Every </w:t>
+        <w:t xml:space="preserve"> which can exhaust the size of the control stack.  Every procedure call </w:t>
+      </w:r>
+      <w:r>
+        <w:rPr>
+          <w:rFonts w:ascii="Times New Roman" w:hAnsi="Times New Roman" w:cs="Times New Roman"/>
+          <w:sz w:val="24"/>
+          <w:szCs w:val="24"/>
+        </w:rPr>
+        <w:t xml:space="preserve">in CPS </w:t>
       </w:r>
       <w:r>
         <w:rPr>
@@ -417,15 +485,7 @@
           <w:szCs w:val="24"/>
         </w:rPr>
         <w:lastRenderedPageBreak/>
-        <w:t xml:space="preserve">procedure call </w:t>
-      </w:r>
-      <w:r>
-        <w:rPr>
-          <w:rFonts w:ascii="Times New Roman" w:hAnsi="Times New Roman" w:cs="Times New Roman"/>
-          <w:sz w:val="24"/>
-          <w:szCs w:val="24"/>
-        </w:rPr>
-        <w:t>in CPS programs is</w:t>
+        <w:t>programs is</w:t>
       </w:r>
       <w:r>
         <w:rPr>
@@ -449,7 +509,31 @@
           <w:sz w:val="24"/>
           <w:szCs w:val="24"/>
         </w:rPr>
-        <w:t xml:space="preserve">  Let’s look at how the control context and the call stack work; most language implementations use a call stack to keep track of the control context at runtime.  Each procedure pushes an activation record onto the call stack, while returning from a procedure pops an activation record from the call stack.</w:t>
+        <w:t xml:space="preserve">  Let’s look at </w:t>
+      </w:r>
+      <w:r>
+        <w:rPr>
+          <w:rFonts w:ascii="Times New Roman" w:hAnsi="Times New Roman" w:cs="Times New Roman"/>
+          <w:sz w:val="24"/>
+          <w:szCs w:val="24"/>
+        </w:rPr>
+        <w:t>the</w:t>
+      </w:r>
+      <w:r>
+        <w:rPr>
+          <w:rFonts w:ascii="Times New Roman" w:hAnsi="Times New Roman" w:cs="Times New Roman"/>
+          <w:sz w:val="24"/>
+          <w:szCs w:val="24"/>
+        </w:rPr>
+        <w:t xml:space="preserve"> operation of the</w:t>
+      </w:r>
+      <w:r>
+        <w:rPr>
+          <w:rFonts w:ascii="Times New Roman" w:hAnsi="Times New Roman" w:cs="Times New Roman"/>
+          <w:sz w:val="24"/>
+          <w:szCs w:val="24"/>
+        </w:rPr>
+        <w:t xml:space="preserve"> control context; most language implementations use a call stack to keep track of the control context at runtime.  Each procedure pushes an activation record onto the call stack, while returning from a procedure pops an activation record from the call stack.</w:t>
       </w:r>
       <w:r>
         <w:rPr>
@@ -465,7 +549,31 @@
           <w:sz w:val="24"/>
           <w:szCs w:val="24"/>
         </w:rPr>
-        <w:t xml:space="preserve">  CPS is extremely complex to read and understand, but there are more options for control flow because </w:t>
+        <w:t xml:space="preserve">  CPS is extremely complex to read and understand, but </w:t>
+      </w:r>
+      <w:r>
+        <w:rPr>
+          <w:rFonts w:ascii="Times New Roman" w:hAnsi="Times New Roman" w:cs="Times New Roman"/>
+          <w:sz w:val="24"/>
+          <w:szCs w:val="24"/>
+        </w:rPr>
+        <w:t xml:space="preserve">is ideal because </w:t>
+      </w:r>
+      <w:r>
+        <w:rPr>
+          <w:rFonts w:ascii="Times New Roman" w:hAnsi="Times New Roman" w:cs="Times New Roman"/>
+          <w:sz w:val="24"/>
+          <w:szCs w:val="24"/>
+        </w:rPr>
+        <w:t xml:space="preserve">there are more options for control flow </w:t>
+      </w:r>
+      <w:r>
+        <w:rPr>
+          <w:rFonts w:ascii="Times New Roman" w:hAnsi="Times New Roman" w:cs="Times New Roman"/>
+          <w:sz w:val="24"/>
+          <w:szCs w:val="24"/>
+        </w:rPr>
+        <w:t xml:space="preserve">since </w:t>
       </w:r>
       <w:r>
         <w:rPr>
@@ -716,7 +824,23 @@
           <w:sz w:val="24"/>
           <w:szCs w:val="24"/>
         </w:rPr>
-        <w:t xml:space="preserve">  This is very similar to converting a recursive program to iterative, adding an extra parameter and using this parameter as the control </w:t>
+        <w:t xml:space="preserve">  This is very similar to converting a recursive program to iterative, adding an extra parameter and using this parameter as the control context (we have seen this many times in the early stages of the semester).</w:t>
+      </w:r>
+      <w:r>
+        <w:rPr>
+          <w:rFonts w:ascii="Times New Roman" w:hAnsi="Times New Roman" w:cs="Times New Roman"/>
+          <w:sz w:val="24"/>
+          <w:szCs w:val="24"/>
+        </w:rPr>
+        <w:t xml:space="preserve">  </w:t>
+      </w:r>
+      <w:r>
+        <w:rPr>
+          <w:rFonts w:ascii="Times New Roman" w:hAnsi="Times New Roman" w:cs="Times New Roman"/>
+          <w:sz w:val="24"/>
+          <w:szCs w:val="24"/>
+        </w:rPr>
+        <w:t xml:space="preserve">There are few </w:t>
       </w:r>
       <w:r>
         <w:rPr>
@@ -725,23 +849,7 @@
           <w:szCs w:val="24"/>
         </w:rPr>
         <w:lastRenderedPageBreak/>
-        <w:t>context (we have seen this many times in the early stages of the semester).</w:t>
-      </w:r>
-      <w:r>
-        <w:rPr>
-          <w:rFonts w:ascii="Times New Roman" w:hAnsi="Times New Roman" w:cs="Times New Roman"/>
-          <w:sz w:val="24"/>
-          <w:szCs w:val="24"/>
-        </w:rPr>
-        <w:t xml:space="preserve">  </w:t>
-      </w:r>
-      <w:r>
-        <w:rPr>
-          <w:rFonts w:ascii="Times New Roman" w:hAnsi="Times New Roman" w:cs="Times New Roman"/>
-          <w:sz w:val="24"/>
-          <w:szCs w:val="24"/>
-        </w:rPr>
-        <w:t xml:space="preserve">There are few informal rules for converting a </w:t>
+        <w:t xml:space="preserve">informal rules for converting a </w:t>
       </w:r>
       <w:r>
         <w:rPr>
@@ -789,7 +897,45 @@
           <w:sz w:val="24"/>
           <w:szCs w:val="24"/>
         </w:rPr>
-        <w:t>.  The first was just mentioned as passing each procedure an extra parameter (cont).  When the procedure returns a constant or variable, that value is returned to the continuation.  Call the procedure with the same continuation (cont) when the procedure call occurs in the tail position.  When the procedure call occurs in the operand position, evaluate the call in a new continuation that gives a name to the result and continues with the computation.</w:t>
+        <w:t>.  The first was just mentioned as passing each procedure an extra parameter (</w:t>
+      </w:r>
+      <w:proofErr w:type="spellStart"/>
+      <w:r>
+        <w:rPr>
+          <w:rFonts w:ascii="Times New Roman" w:hAnsi="Times New Roman" w:cs="Times New Roman"/>
+          <w:i/>
+          <w:sz w:val="24"/>
+          <w:szCs w:val="24"/>
+        </w:rPr>
+        <w:t>cont</w:t>
+      </w:r>
+      <w:proofErr w:type="spellEnd"/>
+      <w:r>
+        <w:rPr>
+          <w:rFonts w:ascii="Times New Roman" w:hAnsi="Times New Roman" w:cs="Times New Roman"/>
+          <w:sz w:val="24"/>
+          <w:szCs w:val="24"/>
+        </w:rPr>
+        <w:t>).  When the procedure returns a constant or variable, that value is returned to the continuation.  Call the procedure with the same continuation (</w:t>
+      </w:r>
+      <w:proofErr w:type="spellStart"/>
+      <w:r>
+        <w:rPr>
+          <w:rFonts w:ascii="Times New Roman" w:hAnsi="Times New Roman" w:cs="Times New Roman"/>
+          <w:i/>
+          <w:sz w:val="24"/>
+          <w:szCs w:val="24"/>
+        </w:rPr>
+        <w:t>cont</w:t>
+      </w:r>
+      <w:proofErr w:type="spellEnd"/>
+      <w:r>
+        <w:rPr>
+          <w:rFonts w:ascii="Times New Roman" w:hAnsi="Times New Roman" w:cs="Times New Roman"/>
+          <w:sz w:val="24"/>
+          <w:szCs w:val="24"/>
+        </w:rPr>
+        <w:t>) when the procedure call occurs in the tail position.  When the procedure call occurs in the operand position, evaluate the call in a new continuation that gives a name to the result and continues with the computation.</w:t>
       </w:r>
     </w:p>
     <w:p>
@@ -808,7 +954,16 @@
           <w:szCs w:val="24"/>
         </w:rPr>
         <w:tab/>
-        <w:t>The best way to fully explain how the CPS interpreter works is to view the code for it piece by piece.  When creating the CPS interpreter, we should start by defining datatypes for the parameters of the interpreter, such as the environment, the continuation, and the expression value.  Using the EOPL “define-datatype</w:t>
+        <w:t>The best way to fully explain how the CPS interpreter works is to view the code for it piece by piece.  When creating the CPS interpreter, we should start by defining datatypes for the parameters of the interpreter, such as the environment, the continuation, and the expression value.  Using the EOPL “</w:t>
+      </w:r>
+      <w:r>
+        <w:rPr>
+          <w:rFonts w:ascii="Times New Roman" w:hAnsi="Times New Roman" w:cs="Times New Roman"/>
+          <w:i/>
+          <w:sz w:val="24"/>
+          <w:szCs w:val="24"/>
+        </w:rPr>
+        <w:t>define-datatype</w:t>
       </w:r>
       <w:r>
         <w:rPr>
@@ -826,8 +981,6 @@
         </w:rPr>
         <w:t>,</w:t>
       </w:r>
-      <w:bookmarkStart w:id="5" w:name="_GoBack"/>
-      <w:bookmarkEnd w:id="5"/>
       <w:r>
         <w:rPr>
           <w:rFonts w:ascii="Times New Roman" w:hAnsi="Times New Roman" w:cs="Times New Roman"/>
@@ -942,7 +1095,24 @@
           <w:sz w:val="24"/>
           <w:szCs w:val="24"/>
         </w:rPr>
-        <w:t xml:space="preserve">“define-datatype” function is creating </w:t>
+        <w:t>“</w:t>
+      </w:r>
+      <w:r>
+        <w:rPr>
+          <w:rFonts w:ascii="Times New Roman" w:hAnsi="Times New Roman" w:cs="Times New Roman"/>
+          <w:i/>
+          <w:sz w:val="24"/>
+          <w:szCs w:val="24"/>
+        </w:rPr>
+        <w:t>define-datatype</w:t>
+      </w:r>
+      <w:r>
+        <w:rPr>
+          <w:rFonts w:ascii="Times New Roman" w:hAnsi="Times New Roman" w:cs="Times New Roman"/>
+          <w:sz w:val="24"/>
+          <w:szCs w:val="24"/>
+        </w:rPr>
+        <w:t xml:space="preserve">” function is creating </w:t>
       </w:r>
       <w:r>
         <w:rPr>
@@ -1155,7 +1325,25 @@
           <w:sz w:val="24"/>
           <w:szCs w:val="24"/>
         </w:rPr>
-        <w:t xml:space="preserve"> create expression values for numbers, booleans, lists, and</w:t>
+        <w:t xml:space="preserve"> create expression values for numbers, </w:t>
+      </w:r>
+      <w:proofErr w:type="spellStart"/>
+      <w:r>
+        <w:rPr>
+          <w:rFonts w:ascii="Times New Roman" w:hAnsi="Times New Roman" w:cs="Times New Roman"/>
+          <w:sz w:val="24"/>
+          <w:szCs w:val="24"/>
+        </w:rPr>
+        <w:t>booleans</w:t>
+      </w:r>
+      <w:proofErr w:type="spellEnd"/>
+      <w:r>
+        <w:rPr>
+          <w:rFonts w:ascii="Times New Roman" w:hAnsi="Times New Roman" w:cs="Times New Roman"/>
+          <w:sz w:val="24"/>
+          <w:szCs w:val="24"/>
+        </w:rPr>
+        <w:t>, lists, and</w:t>
       </w:r>
       <w:r>
         <w:rPr>
@@ -1291,9 +1479,9 @@
           <w:lang w:eastAsia="en-US"/>
         </w:rPr>
         <w:drawing>
-          <wp:inline distT="0" distB="0" distL="0" distR="0" wp14:anchorId="2F4076D1" wp14:editId="5C981BB4">
-            <wp:extent cx="2840841" cy="1369571"/>
-            <wp:effectExtent l="0" t="0" r="4445" b="2540"/>
+          <wp:inline distT="0" distB="0" distL="0" distR="0" wp14:anchorId="2F4076D1" wp14:editId="5B48BBB5">
+            <wp:extent cx="2839780" cy="1382208"/>
+            <wp:effectExtent l="0" t="0" r="5080" b="0"/>
             <wp:docPr id="7" name="Picture 7"/>
             <wp:cNvGraphicFramePr>
               <a:graphicFrameLocks xmlns:a="http://schemas.openxmlformats.org/drawingml/2006/main" noChangeAspect="1"/>
@@ -1320,7 +1508,7 @@
                   <pic:spPr>
                     <a:xfrm>
                       <a:off x="0" y="0"/>
-                      <a:ext cx="2889444" cy="1393003"/>
+                      <a:ext cx="2899549" cy="1411299"/>
                     </a:xfrm>
                     <a:prstGeom prst="rect">
                       <a:avLst/>
@@ -1409,7 +1597,62 @@
           <w:sz w:val="24"/>
           <w:szCs w:val="24"/>
         </w:rPr>
-        <w:t xml:space="preserve">extract the original values from the expressed values (num-val and bool-val).  </w:t>
+        <w:t>extract the original values from the expressed values (</w:t>
+      </w:r>
+      <w:proofErr w:type="spellStart"/>
+      <w:r>
+        <w:rPr>
+          <w:rFonts w:ascii="Times New Roman" w:hAnsi="Times New Roman" w:cs="Times New Roman"/>
+          <w:i/>
+          <w:sz w:val="24"/>
+          <w:szCs w:val="24"/>
+        </w:rPr>
+        <w:t>num-va</w:t>
+      </w:r>
+      <w:r>
+        <w:rPr>
+          <w:rFonts w:ascii="Times New Roman" w:hAnsi="Times New Roman" w:cs="Times New Roman"/>
+          <w:sz w:val="24"/>
+          <w:szCs w:val="24"/>
+        </w:rPr>
+        <w:t>l</w:t>
+      </w:r>
+      <w:proofErr w:type="spellEnd"/>
+      <w:r>
+        <w:rPr>
+          <w:rFonts w:ascii="Times New Roman" w:hAnsi="Times New Roman" w:cs="Times New Roman"/>
+          <w:sz w:val="24"/>
+          <w:szCs w:val="24"/>
+        </w:rPr>
+        <w:t xml:space="preserve"> and </w:t>
+      </w:r>
+      <w:r>
+        <w:rPr>
+          <w:rFonts w:ascii="Times New Roman" w:hAnsi="Times New Roman" w:cs="Times New Roman"/>
+          <w:i/>
+          <w:sz w:val="24"/>
+          <w:szCs w:val="24"/>
+        </w:rPr>
+        <w:t>bool-</w:t>
+      </w:r>
+      <w:proofErr w:type="spellStart"/>
+      <w:r>
+        <w:rPr>
+          <w:rFonts w:ascii="Times New Roman" w:hAnsi="Times New Roman" w:cs="Times New Roman"/>
+          <w:i/>
+          <w:sz w:val="24"/>
+          <w:szCs w:val="24"/>
+        </w:rPr>
+        <w:t>val</w:t>
+      </w:r>
+      <w:proofErr w:type="spellEnd"/>
+      <w:r>
+        <w:rPr>
+          <w:rFonts w:ascii="Times New Roman" w:hAnsi="Times New Roman" w:cs="Times New Roman"/>
+          <w:sz w:val="24"/>
+          <w:szCs w:val="24"/>
+        </w:rPr>
+        <w:t xml:space="preserve">).  </w:t>
       </w:r>
       <w:r>
         <w:rPr>
@@ -1559,11 +1802,23 @@
       <w:r>
         <w:rPr>
           <w:rFonts w:ascii="Times New Roman" w:hAnsi="Times New Roman" w:cs="Times New Roman"/>
-          <w:sz w:val="24"/>
-          <w:szCs w:val="24"/>
-        </w:rPr>
-        <w:t>apply-cont</w:t>
-      </w:r>
+          <w:i/>
+          <w:sz w:val="24"/>
+          <w:szCs w:val="24"/>
+        </w:rPr>
+        <w:t>apply-</w:t>
+      </w:r>
+      <w:proofErr w:type="spellStart"/>
+      <w:r>
+        <w:rPr>
+          <w:rFonts w:ascii="Times New Roman" w:hAnsi="Times New Roman" w:cs="Times New Roman"/>
+          <w:i/>
+          <w:sz w:val="24"/>
+          <w:szCs w:val="24"/>
+        </w:rPr>
+        <w:t>cont</w:t>
+      </w:r>
+      <w:proofErr w:type="spellEnd"/>
       <w:r>
         <w:rPr>
           <w:rFonts w:ascii="Times New Roman" w:hAnsi="Times New Roman" w:cs="Times New Roman"/>
@@ -1586,7 +1841,35 @@
           <w:sz w:val="24"/>
           <w:szCs w:val="24"/>
         </w:rPr>
-        <w:t xml:space="preserve">a snippet of the continuation datatype and the “apply-cont” function </w:t>
+        <w:t>a snippet of the continuation datatype and the “</w:t>
+      </w:r>
+      <w:r>
+        <w:rPr>
+          <w:rFonts w:ascii="Times New Roman" w:hAnsi="Times New Roman" w:cs="Times New Roman"/>
+          <w:i/>
+          <w:sz w:val="24"/>
+          <w:szCs w:val="24"/>
+        </w:rPr>
+        <w:t>apply-</w:t>
+      </w:r>
+      <w:proofErr w:type="spellStart"/>
+      <w:r>
+        <w:rPr>
+          <w:rFonts w:ascii="Times New Roman" w:hAnsi="Times New Roman" w:cs="Times New Roman"/>
+          <w:i/>
+          <w:sz w:val="24"/>
+          <w:szCs w:val="24"/>
+        </w:rPr>
+        <w:t>cont</w:t>
+      </w:r>
+      <w:proofErr w:type="spellEnd"/>
+      <w:r>
+        <w:rPr>
+          <w:rFonts w:ascii="Times New Roman" w:hAnsi="Times New Roman" w:cs="Times New Roman"/>
+          <w:sz w:val="24"/>
+          <w:szCs w:val="24"/>
+        </w:rPr>
+        <w:t xml:space="preserve">” function </w:t>
       </w:r>
       <w:r>
         <w:rPr>
@@ -1617,9 +1900,9 @@
           <w:lang w:eastAsia="en-US"/>
         </w:rPr>
         <w:drawing>
-          <wp:inline distT="0" distB="0" distL="0" distR="0" wp14:anchorId="0C731F75" wp14:editId="1B5B073C">
-            <wp:extent cx="2221764" cy="2711693"/>
-            <wp:effectExtent l="0" t="0" r="0" b="6350"/>
+          <wp:inline distT="0" distB="0" distL="0" distR="0" wp14:anchorId="0C731F75" wp14:editId="3DC3A46D">
+            <wp:extent cx="2221230" cy="2625578"/>
+            <wp:effectExtent l="0" t="0" r="0" b="0"/>
             <wp:docPr id="9" name="Picture 9"/>
             <wp:cNvGraphicFramePr>
               <a:graphicFrameLocks xmlns:a="http://schemas.openxmlformats.org/drawingml/2006/main" noChangeAspect="1"/>
@@ -1646,7 +1929,7 @@
                   <pic:spPr>
                     <a:xfrm>
                       <a:off x="0" y="0"/>
-                      <a:ext cx="2252730" cy="2749488"/>
+                      <a:ext cx="2259368" cy="2670658"/>
                     </a:xfrm>
                     <a:prstGeom prst="rect">
                       <a:avLst/>
@@ -1675,9 +1958,9 @@
           <w:lang w:eastAsia="en-US"/>
         </w:rPr>
         <w:drawing>
-          <wp:inline distT="0" distB="0" distL="0" distR="0" wp14:anchorId="53F2D14D" wp14:editId="0B61581A">
-            <wp:extent cx="3156585" cy="2396948"/>
-            <wp:effectExtent l="0" t="0" r="0" b="0"/>
+          <wp:inline distT="0" distB="0" distL="0" distR="0" wp14:anchorId="53F2D14D" wp14:editId="75C20F5C">
+            <wp:extent cx="3155981" cy="2633756"/>
+            <wp:effectExtent l="0" t="0" r="0" b="8255"/>
             <wp:docPr id="10" name="Picture 10"/>
             <wp:cNvGraphicFramePr>
               <a:graphicFrameLocks xmlns:a="http://schemas.openxmlformats.org/drawingml/2006/main" noChangeAspect="1"/>
@@ -1704,7 +1987,7 @@
                   <pic:spPr>
                     <a:xfrm>
                       <a:off x="0" y="0"/>
-                      <a:ext cx="3202163" cy="2431558"/>
+                      <a:ext cx="3214611" cy="2682685"/>
                     </a:xfrm>
                     <a:prstGeom prst="rect">
                       <a:avLst/>
@@ -1753,7 +2036,35 @@
           <w:sz w:val="24"/>
           <w:szCs w:val="24"/>
         </w:rPr>
-        <w:t>The “apply-cont” function takes two parameter</w:t>
+        <w:t>The “</w:t>
+      </w:r>
+      <w:r>
+        <w:rPr>
+          <w:rFonts w:ascii="Times New Roman" w:hAnsi="Times New Roman" w:cs="Times New Roman"/>
+          <w:i/>
+          <w:sz w:val="24"/>
+          <w:szCs w:val="24"/>
+        </w:rPr>
+        <w:t>apply-</w:t>
+      </w:r>
+      <w:proofErr w:type="spellStart"/>
+      <w:r>
+        <w:rPr>
+          <w:rFonts w:ascii="Times New Roman" w:hAnsi="Times New Roman" w:cs="Times New Roman"/>
+          <w:i/>
+          <w:sz w:val="24"/>
+          <w:szCs w:val="24"/>
+        </w:rPr>
+        <w:t>cont</w:t>
+      </w:r>
+      <w:proofErr w:type="spellEnd"/>
+      <w:r>
+        <w:rPr>
+          <w:rFonts w:ascii="Times New Roman" w:hAnsi="Times New Roman" w:cs="Times New Roman"/>
+          <w:sz w:val="24"/>
+          <w:szCs w:val="24"/>
+        </w:rPr>
+        <w:t>” function takes two parameter</w:t>
       </w:r>
       <w:r>
         <w:rPr>
@@ -1798,11 +2109,23 @@
       <w:r>
         <w:rPr>
           <w:rFonts w:ascii="Times New Roman" w:hAnsi="Times New Roman" w:cs="Times New Roman"/>
-          <w:sz w:val="24"/>
-          <w:szCs w:val="24"/>
-        </w:rPr>
-        <w:t>apply-cont</w:t>
-      </w:r>
+          <w:i/>
+          <w:sz w:val="24"/>
+          <w:szCs w:val="24"/>
+        </w:rPr>
+        <w:t>apply-</w:t>
+      </w:r>
+      <w:proofErr w:type="spellStart"/>
+      <w:r>
+        <w:rPr>
+          <w:rFonts w:ascii="Times New Roman" w:hAnsi="Times New Roman" w:cs="Times New Roman"/>
+          <w:i/>
+          <w:sz w:val="24"/>
+          <w:szCs w:val="24"/>
+        </w:rPr>
+        <w:t>cont</w:t>
+      </w:r>
+      <w:proofErr w:type="spellEnd"/>
       <w:r>
         <w:rPr>
           <w:rFonts w:ascii="Times New Roman" w:hAnsi="Times New Roman" w:cs="Times New Roman"/>
@@ -1833,31 +2156,215 @@
           <w:sz w:val="24"/>
           <w:szCs w:val="24"/>
         </w:rPr>
-        <w:t xml:space="preserve">a function in the </w:t>
-      </w:r>
-      <w:r>
-        <w:rPr>
-          <w:rFonts w:ascii="Times New Roman" w:hAnsi="Times New Roman" w:cs="Times New Roman"/>
-          <w:sz w:val="24"/>
-          <w:szCs w:val="24"/>
-        </w:rPr>
-        <w:t>LET</w:t>
-      </w:r>
-      <w:r>
-        <w:rPr>
-          <w:rFonts w:ascii="Times New Roman" w:hAnsi="Times New Roman" w:cs="Times New Roman"/>
-          <w:sz w:val="24"/>
-          <w:szCs w:val="24"/>
-        </w:rPr>
-        <w:t xml:space="preserve"> language.</w:t>
-      </w:r>
-      <w:r>
-        <w:rPr>
-          <w:rFonts w:ascii="Times New Roman" w:hAnsi="Times New Roman" w:cs="Times New Roman"/>
-          <w:sz w:val="24"/>
-          <w:szCs w:val="24"/>
-        </w:rPr>
-        <w:t xml:space="preserve">  Creating the interpreter functions are similar to the interpreter created in chapter 3 of EOPL3.  As previously stated</w:t>
+        <w:t xml:space="preserve">a </w:t>
+      </w:r>
+      <w:r>
+        <w:rPr>
+          <w:rFonts w:ascii="Times New Roman" w:hAnsi="Times New Roman" w:cs="Times New Roman"/>
+          <w:sz w:val="24"/>
+          <w:szCs w:val="24"/>
+        </w:rPr>
+        <w:t>procedure in this</w:t>
+      </w:r>
+      <w:r>
+        <w:rPr>
+          <w:rFonts w:ascii="Times New Roman" w:hAnsi="Times New Roman" w:cs="Times New Roman"/>
+          <w:sz w:val="24"/>
+          <w:szCs w:val="24"/>
+        </w:rPr>
+        <w:t xml:space="preserve"> language</w:t>
+      </w:r>
+      <w:r>
+        <w:rPr>
+          <w:rFonts w:ascii="Times New Roman" w:hAnsi="Times New Roman" w:cs="Times New Roman"/>
+          <w:sz w:val="24"/>
+          <w:szCs w:val="24"/>
+        </w:rPr>
+        <w:t xml:space="preserve"> (figure 5)</w:t>
+      </w:r>
+      <w:r>
+        <w:rPr>
+          <w:rFonts w:ascii="Times New Roman" w:hAnsi="Times New Roman" w:cs="Times New Roman"/>
+          <w:sz w:val="24"/>
+          <w:szCs w:val="24"/>
+        </w:rPr>
+        <w:t>.</w:t>
+      </w:r>
+      <w:r>
+        <w:rPr>
+          <w:rFonts w:ascii="Times New Roman" w:hAnsi="Times New Roman" w:cs="Times New Roman"/>
+          <w:sz w:val="24"/>
+          <w:szCs w:val="24"/>
+        </w:rPr>
+        <w:t xml:space="preserve">  </w:t>
+      </w:r>
+    </w:p>
+    <w:p>
+      <w:pPr>
+        <w:spacing w:line="240" w:lineRule="auto"/>
+        <w:rPr>
+          <w:rFonts w:ascii="Times New Roman" w:hAnsi="Times New Roman" w:cs="Times New Roman"/>
+          <w:b/>
+          <w:sz w:val="20"/>
+          <w:szCs w:val="20"/>
+        </w:rPr>
+      </w:pPr>
+      <w:r>
+        <w:rPr>
+          <w:rFonts w:ascii="Times New Roman" w:hAnsi="Times New Roman" w:cs="Times New Roman"/>
+          <w:noProof/>
+          <w:sz w:val="24"/>
+          <w:szCs w:val="24"/>
+          <w:lang w:eastAsia="en-US"/>
+        </w:rPr>
+        <w:drawing>
+          <wp:inline distT="0" distB="0" distL="0" distR="0" wp14:anchorId="5C694B81" wp14:editId="4E8286F4">
+            <wp:extent cx="2218653" cy="666591"/>
+            <wp:effectExtent l="0" t="0" r="0" b="0"/>
+            <wp:docPr id="1" name="Picture 1"/>
+            <wp:cNvGraphicFramePr>
+              <a:graphicFrameLocks xmlns:a="http://schemas.openxmlformats.org/drawingml/2006/main" noChangeAspect="1"/>
+            </wp:cNvGraphicFramePr>
+            <a:graphic xmlns:a="http://schemas.openxmlformats.org/drawingml/2006/main">
+              <a:graphicData uri="http://schemas.openxmlformats.org/drawingml/2006/picture">
+                <pic:pic xmlns:pic="http://schemas.openxmlformats.org/drawingml/2006/picture">
+                  <pic:nvPicPr>
+                    <pic:cNvPr id="1" name="Screen Shot 2017-05-20 at 11.52.24 AM.png"/>
+                    <pic:cNvPicPr/>
+                  </pic:nvPicPr>
+                  <pic:blipFill>
+                    <a:blip r:embed="rId15">
+                      <a:extLst>
+                        <a:ext uri="{28A0092B-C50C-407E-A947-70E740481C1C}">
+                          <a14:useLocalDpi xmlns:a14="http://schemas.microsoft.com/office/drawing/2010/main" val="0"/>
+                        </a:ext>
+                      </a:extLst>
+                    </a:blip>
+                    <a:stretch>
+                      <a:fillRect/>
+                    </a:stretch>
+                  </pic:blipFill>
+                  <pic:spPr>
+                    <a:xfrm>
+                      <a:off x="0" y="0"/>
+                      <a:ext cx="2320151" cy="697086"/>
+                    </a:xfrm>
+                    <a:prstGeom prst="rect">
+                      <a:avLst/>
+                    </a:prstGeom>
+                  </pic:spPr>
+                </pic:pic>
+              </a:graphicData>
+            </a:graphic>
+          </wp:inline>
+        </w:drawing>
+      </w:r>
+      <w:r>
+        <w:rPr>
+          <w:rFonts w:ascii="Times New Roman" w:hAnsi="Times New Roman" w:cs="Times New Roman"/>
+          <w:sz w:val="24"/>
+          <w:szCs w:val="24"/>
+        </w:rPr>
+        <w:t xml:space="preserve">   </w:t>
+      </w:r>
+      <w:r>
+        <w:rPr>
+          <w:rFonts w:ascii="Times New Roman" w:hAnsi="Times New Roman" w:cs="Times New Roman"/>
+          <w:noProof/>
+          <w:sz w:val="24"/>
+          <w:szCs w:val="24"/>
+          <w:lang w:eastAsia="en-US"/>
+        </w:rPr>
+        <w:drawing>
+          <wp:inline distT="0" distB="0" distL="0" distR="0" wp14:anchorId="0080187C" wp14:editId="4D37F85B">
+            <wp:extent cx="2859629" cy="653855"/>
+            <wp:effectExtent l="0" t="0" r="10795" b="6985"/>
+            <wp:docPr id="2" name="Picture 2"/>
+            <wp:cNvGraphicFramePr>
+              <a:graphicFrameLocks xmlns:a="http://schemas.openxmlformats.org/drawingml/2006/main" noChangeAspect="1"/>
+            </wp:cNvGraphicFramePr>
+            <a:graphic xmlns:a="http://schemas.openxmlformats.org/drawingml/2006/main">
+              <a:graphicData uri="http://schemas.openxmlformats.org/drawingml/2006/picture">
+                <pic:pic xmlns:pic="http://schemas.openxmlformats.org/drawingml/2006/picture">
+                  <pic:nvPicPr>
+                    <pic:cNvPr id="2" name="Screen Shot 2017-05-20 at 11.53.16 AM.png"/>
+                    <pic:cNvPicPr/>
+                  </pic:nvPicPr>
+                  <pic:blipFill>
+                    <a:blip r:embed="rId16">
+                      <a:extLst>
+                        <a:ext uri="{28A0092B-C50C-407E-A947-70E740481C1C}">
+                          <a14:useLocalDpi xmlns:a14="http://schemas.microsoft.com/office/drawing/2010/main" val="0"/>
+                        </a:ext>
+                      </a:extLst>
+                    </a:blip>
+                    <a:stretch>
+                      <a:fillRect/>
+                    </a:stretch>
+                  </pic:blipFill>
+                  <pic:spPr>
+                    <a:xfrm>
+                      <a:off x="0" y="0"/>
+                      <a:ext cx="2942488" cy="672801"/>
+                    </a:xfrm>
+                    <a:prstGeom prst="rect">
+                      <a:avLst/>
+                    </a:prstGeom>
+                  </pic:spPr>
+                </pic:pic>
+              </a:graphicData>
+            </a:graphic>
+          </wp:inline>
+        </w:drawing>
+      </w:r>
+    </w:p>
+    <w:p>
+      <w:pPr>
+        <w:spacing w:line="480" w:lineRule="auto"/>
+        <w:jc w:val="center"/>
+        <w:rPr>
+          <w:rFonts w:ascii="Times New Roman" w:hAnsi="Times New Roman" w:cs="Times New Roman"/>
+          <w:sz w:val="24"/>
+          <w:szCs w:val="24"/>
+        </w:rPr>
+      </w:pPr>
+      <w:r>
+        <w:rPr>
+          <w:rFonts w:ascii="Times New Roman" w:hAnsi="Times New Roman" w:cs="Times New Roman"/>
+          <w:b/>
+          <w:sz w:val="20"/>
+          <w:szCs w:val="20"/>
+        </w:rPr>
+        <w:t>Figure 5</w:t>
+      </w:r>
+    </w:p>
+    <w:p>
+      <w:pPr>
+        <w:spacing w:line="480" w:lineRule="auto"/>
+        <w:rPr>
+          <w:rFonts w:ascii="Times New Roman" w:hAnsi="Times New Roman" w:cs="Times New Roman"/>
+          <w:sz w:val="24"/>
+          <w:szCs w:val="24"/>
+        </w:rPr>
+      </w:pPr>
+    </w:p>
+    <w:p>
+      <w:pPr>
+        <w:spacing w:line="480" w:lineRule="auto"/>
+        <w:rPr>
+          <w:rFonts w:ascii="Times New Roman" w:hAnsi="Times New Roman" w:cs="Times New Roman"/>
+          <w:sz w:val="24"/>
+          <w:szCs w:val="24"/>
+        </w:rPr>
+      </w:pPr>
+      <w:r>
+        <w:rPr>
+          <w:rFonts w:ascii="Times New Roman" w:hAnsi="Times New Roman" w:cs="Times New Roman"/>
+          <w:sz w:val="24"/>
+          <w:szCs w:val="24"/>
+        </w:rPr>
+        <w:lastRenderedPageBreak/>
+        <w:t>Creating the interpreter functions are similar to the interpreter created in chapter 3 of EOPL3.  As previously stated</w:t>
       </w:r>
       <w:r>
         <w:rPr>
@@ -1881,15 +2388,49 @@
           <w:sz w:val="24"/>
           <w:szCs w:val="24"/>
         </w:rPr>
-        <w:t xml:space="preserve">  A “value-of-program” function </w:t>
-      </w:r>
-      <w:r>
-        <w:rPr>
-          <w:rFonts w:ascii="Times New Roman" w:hAnsi="Times New Roman" w:cs="Times New Roman"/>
-          <w:sz w:val="24"/>
-          <w:szCs w:val="24"/>
-        </w:rPr>
-        <w:t>is implemented to invoke the “value-of/k”</w:t>
+        <w:t xml:space="preserve">  A “</w:t>
+      </w:r>
+      <w:r>
+        <w:rPr>
+          <w:rFonts w:ascii="Times New Roman" w:hAnsi="Times New Roman" w:cs="Times New Roman"/>
+          <w:i/>
+          <w:sz w:val="24"/>
+          <w:szCs w:val="24"/>
+        </w:rPr>
+        <w:t>value-of-program</w:t>
+      </w:r>
+      <w:r>
+        <w:rPr>
+          <w:rFonts w:ascii="Times New Roman" w:hAnsi="Times New Roman" w:cs="Times New Roman"/>
+          <w:sz w:val="24"/>
+          <w:szCs w:val="24"/>
+        </w:rPr>
+        <w:t xml:space="preserve">” function </w:t>
+      </w:r>
+      <w:r>
+        <w:rPr>
+          <w:rFonts w:ascii="Times New Roman" w:hAnsi="Times New Roman" w:cs="Times New Roman"/>
+          <w:sz w:val="24"/>
+          <w:szCs w:val="24"/>
+        </w:rPr>
+        <w:t>is implemented to invoke the “</w:t>
+      </w:r>
+      <w:r>
+        <w:rPr>
+          <w:rFonts w:ascii="Times New Roman" w:hAnsi="Times New Roman" w:cs="Times New Roman"/>
+          <w:i/>
+          <w:sz w:val="24"/>
+          <w:szCs w:val="24"/>
+        </w:rPr>
+        <w:t>value-of/k</w:t>
+      </w:r>
+      <w:r>
+        <w:rPr>
+          <w:rFonts w:ascii="Times New Roman" w:hAnsi="Times New Roman" w:cs="Times New Roman"/>
+          <w:sz w:val="24"/>
+          <w:szCs w:val="24"/>
+        </w:rPr>
+        <w:t>”</w:t>
       </w:r>
       <w:r>
         <w:rPr>
@@ -1953,7 +2494,24 @@
           <w:sz w:val="24"/>
           <w:szCs w:val="24"/>
         </w:rPr>
-        <w:t xml:space="preserve">“value-of/k” function </w:t>
+        <w:t>“</w:t>
+      </w:r>
+      <w:r>
+        <w:rPr>
+          <w:rFonts w:ascii="Times New Roman" w:hAnsi="Times New Roman" w:cs="Times New Roman"/>
+          <w:i/>
+          <w:sz w:val="24"/>
+          <w:szCs w:val="24"/>
+        </w:rPr>
+        <w:t>value-of/k</w:t>
+      </w:r>
+      <w:r>
+        <w:rPr>
+          <w:rFonts w:ascii="Times New Roman" w:hAnsi="Times New Roman" w:cs="Times New Roman"/>
+          <w:sz w:val="24"/>
+          <w:szCs w:val="24"/>
+        </w:rPr>
+        <w:t xml:space="preserve">” function </w:t>
       </w:r>
       <w:r>
         <w:rPr>
@@ -2014,7 +2572,6 @@
           <w:szCs w:val="20"/>
           <w:lang w:eastAsia="en-US"/>
         </w:rPr>
-        <w:lastRenderedPageBreak/>
         <w:drawing>
           <wp:inline distT="0" distB="0" distL="0" distR="0" wp14:anchorId="5F56AA33" wp14:editId="5F6CC3C9">
             <wp:extent cx="4161753" cy="3981121"/>
@@ -2031,7 +2588,7 @@
                     <pic:cNvPicPr/>
                   </pic:nvPicPr>
                   <pic:blipFill>
-                    <a:blip r:embed="rId15">
+                    <a:blip r:embed="rId17">
                       <a:extLst>
                         <a:ext uri="{28A0092B-C50C-407E-A947-70E740481C1C}">
                           <a14:useLocalDpi xmlns:a14="http://schemas.microsoft.com/office/drawing/2010/main" val="0"/>
@@ -2076,21 +2633,1150 @@
           <w:sz w:val="20"/>
           <w:szCs w:val="20"/>
         </w:rPr>
-        <w:t>Figure 5</w:t>
+        <w:t>Figure 6</w:t>
       </w:r>
     </w:p>
     <w:p>
       <w:pPr>
+        <w:spacing w:line="480" w:lineRule="auto"/>
+        <w:rPr>
+          <w:rFonts w:ascii="Times New Roman" w:hAnsi="Times New Roman" w:cs="Times New Roman"/>
+          <w:sz w:val="24"/>
+          <w:szCs w:val="24"/>
+        </w:rPr>
+      </w:pPr>
+      <w:r>
+        <w:rPr>
+          <w:rFonts w:ascii="Times New Roman" w:hAnsi="Times New Roman" w:cs="Times New Roman"/>
+          <w:sz w:val="24"/>
+          <w:szCs w:val="24"/>
+        </w:rPr>
+        <w:t>While we won’t explain all 21 forms of expressions, understanding how some of the first few cases would be beneficial in helping to understand all the others.  A “</w:t>
+      </w:r>
+      <w:proofErr w:type="spellStart"/>
+      <w:r>
+        <w:rPr>
+          <w:rFonts w:ascii="Times New Roman" w:hAnsi="Times New Roman" w:cs="Times New Roman"/>
+          <w:i/>
+          <w:sz w:val="24"/>
+          <w:szCs w:val="24"/>
+        </w:rPr>
+        <w:t>const-exp</w:t>
+      </w:r>
+      <w:proofErr w:type="spellEnd"/>
+      <w:r>
+        <w:rPr>
+          <w:rFonts w:ascii="Times New Roman" w:hAnsi="Times New Roman" w:cs="Times New Roman"/>
+          <w:sz w:val="24"/>
+          <w:szCs w:val="24"/>
+        </w:rPr>
+        <w:t>” takes on parameter</w:t>
+      </w:r>
+      <w:r>
+        <w:rPr>
+          <w:rFonts w:ascii="Times New Roman" w:hAnsi="Times New Roman" w:cs="Times New Roman"/>
+          <w:sz w:val="24"/>
+          <w:szCs w:val="24"/>
+        </w:rPr>
+        <w:t>,</w:t>
+      </w:r>
+      <w:r>
+        <w:rPr>
+          <w:rFonts w:ascii="Times New Roman" w:hAnsi="Times New Roman" w:cs="Times New Roman"/>
+          <w:sz w:val="24"/>
+          <w:szCs w:val="24"/>
+        </w:rPr>
+        <w:t xml:space="preserve"> “</w:t>
+      </w:r>
+      <w:proofErr w:type="spellStart"/>
+      <w:r>
+        <w:rPr>
+          <w:rFonts w:ascii="Times New Roman" w:hAnsi="Times New Roman" w:cs="Times New Roman"/>
+          <w:i/>
+          <w:sz w:val="24"/>
+          <w:szCs w:val="24"/>
+        </w:rPr>
+        <w:t>num</w:t>
+      </w:r>
+      <w:proofErr w:type="spellEnd"/>
+      <w:r>
+        <w:rPr>
+          <w:rFonts w:ascii="Times New Roman" w:hAnsi="Times New Roman" w:cs="Times New Roman"/>
+          <w:sz w:val="24"/>
+          <w:szCs w:val="24"/>
+        </w:rPr>
+        <w:t>”</w:t>
+      </w:r>
+      <w:r>
+        <w:rPr>
+          <w:rFonts w:ascii="Times New Roman" w:hAnsi="Times New Roman" w:cs="Times New Roman"/>
+          <w:sz w:val="24"/>
+          <w:szCs w:val="24"/>
+        </w:rPr>
+        <w:t>, and the interpreted value is “(</w:t>
+      </w:r>
+      <w:proofErr w:type="spellStart"/>
+      <w:r>
+        <w:rPr>
+          <w:rFonts w:ascii="Times New Roman" w:hAnsi="Times New Roman" w:cs="Times New Roman"/>
+          <w:i/>
+          <w:sz w:val="24"/>
+          <w:szCs w:val="24"/>
+        </w:rPr>
+        <w:t>num-val</w:t>
+      </w:r>
+      <w:proofErr w:type="spellEnd"/>
+      <w:r>
+        <w:rPr>
+          <w:rFonts w:ascii="Times New Roman" w:hAnsi="Times New Roman" w:cs="Times New Roman"/>
+          <w:i/>
+          <w:sz w:val="24"/>
+          <w:szCs w:val="24"/>
+        </w:rPr>
+        <w:t xml:space="preserve"> </w:t>
+      </w:r>
+      <w:proofErr w:type="spellStart"/>
+      <w:r>
+        <w:rPr>
+          <w:rFonts w:ascii="Times New Roman" w:hAnsi="Times New Roman" w:cs="Times New Roman"/>
+          <w:i/>
+          <w:sz w:val="24"/>
+          <w:szCs w:val="24"/>
+        </w:rPr>
+        <w:t>num</w:t>
+      </w:r>
+      <w:proofErr w:type="spellEnd"/>
+      <w:r>
+        <w:rPr>
+          <w:rFonts w:ascii="Times New Roman" w:hAnsi="Times New Roman" w:cs="Times New Roman"/>
+          <w:i/>
+          <w:sz w:val="24"/>
+          <w:szCs w:val="24"/>
+        </w:rPr>
+        <w:t>)</w:t>
+      </w:r>
+      <w:r>
+        <w:rPr>
+          <w:rFonts w:ascii="Times New Roman" w:hAnsi="Times New Roman" w:cs="Times New Roman"/>
+          <w:sz w:val="24"/>
+          <w:szCs w:val="24"/>
+        </w:rPr>
+        <w:t>” where “</w:t>
+      </w:r>
+      <w:proofErr w:type="spellStart"/>
+      <w:r>
+        <w:rPr>
+          <w:rFonts w:ascii="Times New Roman" w:hAnsi="Times New Roman" w:cs="Times New Roman"/>
+          <w:i/>
+          <w:sz w:val="24"/>
+          <w:szCs w:val="24"/>
+        </w:rPr>
+        <w:t>num</w:t>
+      </w:r>
+      <w:proofErr w:type="spellEnd"/>
+      <w:r>
+        <w:rPr>
+          <w:rFonts w:ascii="Times New Roman" w:hAnsi="Times New Roman" w:cs="Times New Roman"/>
+          <w:sz w:val="24"/>
+          <w:szCs w:val="24"/>
+        </w:rPr>
+        <w:t>” is a constant numeric value.  A “</w:t>
+      </w:r>
+      <w:proofErr w:type="spellStart"/>
+      <w:r>
+        <w:rPr>
+          <w:rFonts w:ascii="Times New Roman" w:hAnsi="Times New Roman" w:cs="Times New Roman"/>
+          <w:i/>
+          <w:sz w:val="24"/>
+          <w:szCs w:val="24"/>
+        </w:rPr>
+        <w:t>var-exp</w:t>
+      </w:r>
+      <w:proofErr w:type="spellEnd"/>
+      <w:r>
+        <w:rPr>
+          <w:rFonts w:ascii="Times New Roman" w:hAnsi="Times New Roman" w:cs="Times New Roman"/>
+          <w:sz w:val="24"/>
+          <w:szCs w:val="24"/>
+        </w:rPr>
+        <w:t>” takes one parameter, “</w:t>
+      </w:r>
+      <w:proofErr w:type="spellStart"/>
+      <w:r>
+        <w:rPr>
+          <w:rFonts w:ascii="Times New Roman" w:hAnsi="Times New Roman" w:cs="Times New Roman"/>
+          <w:i/>
+          <w:sz w:val="24"/>
+          <w:szCs w:val="24"/>
+        </w:rPr>
+        <w:t>var</w:t>
+      </w:r>
+      <w:proofErr w:type="spellEnd"/>
+      <w:r>
+        <w:rPr>
+          <w:rFonts w:ascii="Times New Roman" w:hAnsi="Times New Roman" w:cs="Times New Roman"/>
+          <w:sz w:val="24"/>
+          <w:szCs w:val="24"/>
+        </w:rPr>
+        <w:t xml:space="preserve">”, and the interpreted </w:t>
+      </w:r>
+      <w:r>
+        <w:rPr>
+          <w:rFonts w:ascii="Times New Roman" w:hAnsi="Times New Roman" w:cs="Times New Roman"/>
+          <w:sz w:val="24"/>
+          <w:szCs w:val="24"/>
+        </w:rPr>
+        <w:lastRenderedPageBreak/>
+        <w:t>result from finding the expressed value in the environment.  A “</w:t>
+      </w:r>
+      <w:r>
+        <w:rPr>
+          <w:rFonts w:ascii="Times New Roman" w:hAnsi="Times New Roman" w:cs="Times New Roman"/>
+          <w:i/>
+          <w:sz w:val="24"/>
+          <w:szCs w:val="24"/>
+        </w:rPr>
+        <w:t>proc-</w:t>
+      </w:r>
+      <w:proofErr w:type="spellStart"/>
+      <w:r>
+        <w:rPr>
+          <w:rFonts w:ascii="Times New Roman" w:hAnsi="Times New Roman" w:cs="Times New Roman"/>
+          <w:i/>
+          <w:sz w:val="24"/>
+          <w:szCs w:val="24"/>
+        </w:rPr>
+        <w:t>exp</w:t>
+      </w:r>
+      <w:proofErr w:type="spellEnd"/>
+      <w:r>
+        <w:rPr>
+          <w:rFonts w:ascii="Times New Roman" w:hAnsi="Times New Roman" w:cs="Times New Roman"/>
+          <w:sz w:val="24"/>
+          <w:szCs w:val="24"/>
+        </w:rPr>
+        <w:t>” takes three</w:t>
+      </w:r>
+      <w:r>
+        <w:rPr>
+          <w:rFonts w:ascii="Times New Roman" w:hAnsi="Times New Roman" w:cs="Times New Roman"/>
+          <w:sz w:val="24"/>
+          <w:szCs w:val="24"/>
+        </w:rPr>
+        <w:t xml:space="preserve"> parameters as shown in figure 6</w:t>
+      </w:r>
+      <w:r>
+        <w:rPr>
+          <w:rFonts w:ascii="Times New Roman" w:hAnsi="Times New Roman" w:cs="Times New Roman"/>
+          <w:sz w:val="24"/>
+          <w:szCs w:val="24"/>
+        </w:rPr>
+        <w:t xml:space="preserve"> and uses a “</w:t>
+      </w:r>
+      <w:r>
+        <w:rPr>
+          <w:rFonts w:ascii="Times New Roman" w:hAnsi="Times New Roman" w:cs="Times New Roman"/>
+          <w:i/>
+          <w:sz w:val="24"/>
+          <w:szCs w:val="24"/>
+        </w:rPr>
+        <w:t>proc-</w:t>
+      </w:r>
+      <w:proofErr w:type="spellStart"/>
+      <w:r>
+        <w:rPr>
+          <w:rFonts w:ascii="Times New Roman" w:hAnsi="Times New Roman" w:cs="Times New Roman"/>
+          <w:i/>
+          <w:sz w:val="24"/>
+          <w:szCs w:val="24"/>
+        </w:rPr>
+        <w:t>val</w:t>
+      </w:r>
+      <w:proofErr w:type="spellEnd"/>
+      <w:r>
+        <w:rPr>
+          <w:rFonts w:ascii="Times New Roman" w:hAnsi="Times New Roman" w:cs="Times New Roman"/>
+          <w:sz w:val="24"/>
+          <w:szCs w:val="24"/>
+        </w:rPr>
+        <w:t xml:space="preserve">” </w:t>
+      </w:r>
+      <w:r>
+        <w:rPr>
+          <w:rFonts w:ascii="Times New Roman" w:hAnsi="Times New Roman" w:cs="Times New Roman"/>
+          <w:sz w:val="24"/>
+          <w:szCs w:val="24"/>
+        </w:rPr>
+        <w:t>to create a closure.</w:t>
+      </w:r>
+      <w:r>
+        <w:rPr>
+          <w:rFonts w:ascii="Times New Roman" w:hAnsi="Times New Roman" w:cs="Times New Roman"/>
+          <w:sz w:val="24"/>
+          <w:szCs w:val="24"/>
+        </w:rPr>
+        <w:t xml:space="preserve">  </w:t>
+      </w:r>
+    </w:p>
+    <w:p>
+      <w:pPr>
+        <w:spacing w:line="480" w:lineRule="auto"/>
+        <w:rPr>
+          <w:rFonts w:ascii="Times New Roman" w:hAnsi="Times New Roman" w:cs="Times New Roman"/>
+          <w:sz w:val="24"/>
+          <w:szCs w:val="24"/>
+        </w:rPr>
+      </w:pPr>
+      <w:r>
+        <w:rPr>
+          <w:rFonts w:ascii="Times New Roman" w:hAnsi="Times New Roman" w:cs="Times New Roman"/>
+          <w:sz w:val="24"/>
+          <w:szCs w:val="24"/>
+        </w:rPr>
+        <w:tab/>
+      </w:r>
+      <w:r>
+        <w:rPr>
+          <w:rFonts w:ascii="Times New Roman" w:hAnsi="Times New Roman" w:cs="Times New Roman"/>
+          <w:sz w:val="24"/>
+          <w:szCs w:val="24"/>
+        </w:rPr>
+        <w:t>Once an expression such as “car (1, 2)” is called, the parser scans and parses the string “car (1, 2)”</w:t>
+      </w:r>
+      <w:r>
+        <w:rPr>
+          <w:rFonts w:ascii="Times New Roman" w:hAnsi="Times New Roman" w:cs="Times New Roman"/>
+          <w:sz w:val="24"/>
+          <w:szCs w:val="24"/>
+        </w:rPr>
+        <w:t>.  Since “car” is the first</w:t>
+      </w:r>
+      <w:r>
+        <w:rPr>
+          <w:rFonts w:ascii="Times New Roman" w:hAnsi="Times New Roman" w:cs="Times New Roman"/>
+          <w:sz w:val="24"/>
+          <w:szCs w:val="24"/>
+        </w:rPr>
+        <w:t xml:space="preserve"> part of the expression</w:t>
+      </w:r>
+      <w:r>
+        <w:rPr>
+          <w:rFonts w:ascii="Times New Roman" w:hAnsi="Times New Roman" w:cs="Times New Roman"/>
+          <w:sz w:val="24"/>
+          <w:szCs w:val="24"/>
+        </w:rPr>
+        <w:t>, as per the “let-grammar-spec” function</w:t>
+      </w:r>
+      <w:r>
+        <w:rPr>
+          <w:rFonts w:ascii="Times New Roman" w:hAnsi="Times New Roman" w:cs="Times New Roman"/>
+          <w:sz w:val="24"/>
+          <w:szCs w:val="24"/>
+        </w:rPr>
+        <w:t>,</w:t>
+      </w:r>
+      <w:r>
+        <w:rPr>
+          <w:rFonts w:ascii="Times New Roman" w:hAnsi="Times New Roman" w:cs="Times New Roman"/>
+          <w:sz w:val="24"/>
+          <w:szCs w:val="24"/>
+        </w:rPr>
+        <w:t xml:space="preserve"> the a</w:t>
+      </w:r>
+      <w:r>
+        <w:rPr>
+          <w:rFonts w:ascii="Times New Roman" w:hAnsi="Times New Roman" w:cs="Times New Roman"/>
+          <w:sz w:val="24"/>
+          <w:szCs w:val="24"/>
+        </w:rPr>
+        <w:t>-program is the car-exp</w:t>
+      </w:r>
+      <w:r>
+        <w:rPr>
+          <w:rFonts w:ascii="Times New Roman" w:hAnsi="Times New Roman" w:cs="Times New Roman"/>
+          <w:sz w:val="24"/>
+          <w:szCs w:val="24"/>
+        </w:rPr>
+        <w:t xml:space="preserve">.  </w:t>
+      </w:r>
+      <w:r>
+        <w:rPr>
+          <w:rFonts w:ascii="Times New Roman" w:hAnsi="Times New Roman" w:cs="Times New Roman"/>
+          <w:sz w:val="24"/>
+          <w:szCs w:val="24"/>
+        </w:rPr>
+        <w:t>The call-</w:t>
+      </w:r>
+      <w:proofErr w:type="spellStart"/>
+      <w:r>
+        <w:rPr>
+          <w:rFonts w:ascii="Times New Roman" w:hAnsi="Times New Roman" w:cs="Times New Roman"/>
+          <w:sz w:val="24"/>
+          <w:szCs w:val="24"/>
+        </w:rPr>
+        <w:t>exp</w:t>
+      </w:r>
+      <w:proofErr w:type="spellEnd"/>
+      <w:r>
+        <w:rPr>
+          <w:rFonts w:ascii="Times New Roman" w:hAnsi="Times New Roman" w:cs="Times New Roman"/>
+          <w:sz w:val="24"/>
+          <w:szCs w:val="24"/>
+        </w:rPr>
+        <w:t xml:space="preserve"> has a helper procedure</w:t>
+      </w:r>
+    </w:p>
+    <w:p>
+      <w:pPr>
         <w:spacing w:line="240" w:lineRule="auto"/>
-        <w:rPr>
-          <w:rFonts w:ascii="Times New Roman" w:hAnsi="Times New Roman" w:cs="Times New Roman"/>
-          <w:sz w:val="24"/>
-          <w:szCs w:val="24"/>
-        </w:rPr>
-      </w:pPr>
+        <w:jc w:val="center"/>
+        <w:rPr>
+          <w:rFonts w:ascii="Times New Roman" w:hAnsi="Times New Roman" w:cs="Times New Roman"/>
+          <w:b/>
+          <w:sz w:val="20"/>
+          <w:szCs w:val="20"/>
+        </w:rPr>
+      </w:pPr>
+      <w:r>
+        <w:rPr>
+          <w:rFonts w:ascii="Times New Roman" w:hAnsi="Times New Roman" w:cs="Times New Roman"/>
+          <w:noProof/>
+          <w:sz w:val="24"/>
+          <w:szCs w:val="24"/>
+          <w:lang w:eastAsia="en-US"/>
+        </w:rPr>
+        <w:drawing>
+          <wp:inline distT="0" distB="0" distL="0" distR="0" wp14:anchorId="1CDC96D8" wp14:editId="55939EEE">
+            <wp:extent cx="2030095" cy="505163"/>
+            <wp:effectExtent l="0" t="0" r="1905" b="3175"/>
+            <wp:docPr id="8" name="Picture 8"/>
+            <wp:cNvGraphicFramePr>
+              <a:graphicFrameLocks xmlns:a="http://schemas.openxmlformats.org/drawingml/2006/main" noChangeAspect="1"/>
+            </wp:cNvGraphicFramePr>
+            <a:graphic xmlns:a="http://schemas.openxmlformats.org/drawingml/2006/main">
+              <a:graphicData uri="http://schemas.openxmlformats.org/drawingml/2006/picture">
+                <pic:pic xmlns:pic="http://schemas.openxmlformats.org/drawingml/2006/picture">
+                  <pic:nvPicPr>
+                    <pic:cNvPr id="8" name="Screen Shot 2017-05-25 at 12.01.10 AM.png"/>
+                    <pic:cNvPicPr/>
+                  </pic:nvPicPr>
+                  <pic:blipFill>
+                    <a:blip r:embed="rId18">
+                      <a:extLst>
+                        <a:ext uri="{28A0092B-C50C-407E-A947-70E740481C1C}">
+                          <a14:useLocalDpi xmlns:a14="http://schemas.microsoft.com/office/drawing/2010/main" val="0"/>
+                        </a:ext>
+                      </a:extLst>
+                    </a:blip>
+                    <a:stretch>
+                      <a:fillRect/>
+                    </a:stretch>
+                  </pic:blipFill>
+                  <pic:spPr>
+                    <a:xfrm>
+                      <a:off x="0" y="0"/>
+                      <a:ext cx="2162748" cy="538172"/>
+                    </a:xfrm>
+                    <a:prstGeom prst="rect">
+                      <a:avLst/>
+                    </a:prstGeom>
+                  </pic:spPr>
+                </pic:pic>
+              </a:graphicData>
+            </a:graphic>
+          </wp:inline>
+        </w:drawing>
+      </w:r>
+    </w:p>
+    <w:p>
+      <w:pPr>
+        <w:spacing w:line="480" w:lineRule="auto"/>
+        <w:jc w:val="center"/>
+        <w:rPr>
+          <w:rFonts w:ascii="Times New Roman" w:hAnsi="Times New Roman" w:cs="Times New Roman"/>
+          <w:b/>
+          <w:sz w:val="20"/>
+          <w:szCs w:val="20"/>
+        </w:rPr>
+      </w:pPr>
+      <w:r>
+        <w:rPr>
+          <w:rFonts w:ascii="Times New Roman" w:hAnsi="Times New Roman" w:cs="Times New Roman"/>
+          <w:b/>
+          <w:sz w:val="20"/>
+          <w:szCs w:val="20"/>
+        </w:rPr>
+        <w:t>Figure 8</w:t>
+      </w:r>
+    </w:p>
+    <w:p>
+      <w:pPr>
+        <w:spacing w:line="480" w:lineRule="auto"/>
+        <w:rPr>
+          <w:rFonts w:ascii="Times New Roman" w:hAnsi="Times New Roman" w:cs="Times New Roman"/>
+          <w:sz w:val="24"/>
+          <w:szCs w:val="24"/>
+        </w:rPr>
+      </w:pPr>
+      <w:r>
+        <w:rPr>
+          <w:rFonts w:ascii="Times New Roman" w:hAnsi="Times New Roman" w:cs="Times New Roman"/>
+          <w:sz w:val="24"/>
+          <w:szCs w:val="24"/>
+        </w:rPr>
+        <w:t xml:space="preserve"> “create-call-</w:t>
+      </w:r>
+      <w:proofErr w:type="spellStart"/>
+      <w:r>
+        <w:rPr>
+          <w:rFonts w:ascii="Times New Roman" w:hAnsi="Times New Roman" w:cs="Times New Roman"/>
+          <w:sz w:val="24"/>
+          <w:szCs w:val="24"/>
+        </w:rPr>
+        <w:t>env</w:t>
+      </w:r>
+      <w:proofErr w:type="spellEnd"/>
+      <w:r>
+        <w:rPr>
+          <w:rFonts w:ascii="Times New Roman" w:hAnsi="Times New Roman" w:cs="Times New Roman"/>
+          <w:sz w:val="24"/>
+          <w:szCs w:val="24"/>
+        </w:rPr>
+        <w:t>” that creates a new environment</w:t>
+      </w:r>
+      <w:r>
+        <w:rPr>
+          <w:rFonts w:ascii="Times New Roman" w:hAnsi="Times New Roman" w:cs="Times New Roman"/>
+          <w:sz w:val="24"/>
+          <w:szCs w:val="24"/>
+        </w:rPr>
+        <w:t xml:space="preserve"> that extends the saved environment that is contained inside the closure.</w:t>
+      </w:r>
+      <w:r>
+        <w:rPr>
+          <w:rFonts w:ascii="Times New Roman" w:hAnsi="Times New Roman" w:cs="Times New Roman"/>
+          <w:sz w:val="24"/>
+          <w:szCs w:val="24"/>
+        </w:rPr>
+        <w:t xml:space="preserve">  This function also recursively evaluates the procedure’s body</w:t>
+      </w:r>
+      <w:r>
+        <w:rPr>
+          <w:rFonts w:ascii="Times New Roman" w:hAnsi="Times New Roman" w:cs="Times New Roman"/>
+          <w:sz w:val="24"/>
+          <w:szCs w:val="24"/>
+        </w:rPr>
+        <w:t xml:space="preserve"> in the new environment. </w:t>
+      </w:r>
+      <w:r>
+        <w:rPr>
+          <w:rFonts w:ascii="Times New Roman" w:hAnsi="Times New Roman" w:cs="Times New Roman"/>
+          <w:sz w:val="24"/>
+          <w:szCs w:val="24"/>
+        </w:rPr>
+        <w:t xml:space="preserve"> </w:t>
+      </w:r>
+      <w:r>
+        <w:rPr>
+          <w:rFonts w:ascii="Times New Roman" w:hAnsi="Times New Roman" w:cs="Times New Roman"/>
+          <w:sz w:val="24"/>
+          <w:szCs w:val="24"/>
+        </w:rPr>
+        <w:t>The function “car-</w:t>
+      </w:r>
+      <w:proofErr w:type="spellStart"/>
+      <w:r>
+        <w:rPr>
+          <w:rFonts w:ascii="Times New Roman" w:hAnsi="Times New Roman" w:cs="Times New Roman"/>
+          <w:sz w:val="24"/>
+          <w:szCs w:val="24"/>
+        </w:rPr>
+        <w:t>exp</w:t>
+      </w:r>
+      <w:proofErr w:type="spellEnd"/>
+      <w:r>
+        <w:rPr>
+          <w:rFonts w:ascii="Times New Roman" w:hAnsi="Times New Roman" w:cs="Times New Roman"/>
+          <w:sz w:val="24"/>
+          <w:szCs w:val="24"/>
+        </w:rPr>
+        <w:t xml:space="preserve"> </w:t>
+      </w:r>
+      <w:r>
+        <w:rPr>
+          <w:rFonts w:ascii="Times New Roman" w:hAnsi="Times New Roman" w:cs="Times New Roman"/>
+          <w:sz w:val="24"/>
+          <w:szCs w:val="24"/>
+        </w:rPr>
+        <w:t>(figure 10)</w:t>
+      </w:r>
+      <w:r>
+        <w:rPr>
+          <w:rFonts w:ascii="Times New Roman" w:hAnsi="Times New Roman" w:cs="Times New Roman"/>
+          <w:sz w:val="24"/>
+          <w:szCs w:val="24"/>
+        </w:rPr>
+        <w:t xml:space="preserve"> calls the </w:t>
+      </w:r>
+      <w:r>
+        <w:rPr>
+          <w:rFonts w:ascii="Times New Roman" w:hAnsi="Times New Roman" w:cs="Times New Roman"/>
+          <w:sz w:val="24"/>
+          <w:szCs w:val="24"/>
+        </w:rPr>
+        <w:t>“</w:t>
+      </w:r>
+      <w:r>
+        <w:rPr>
+          <w:rFonts w:ascii="Times New Roman" w:hAnsi="Times New Roman" w:cs="Times New Roman"/>
+          <w:sz w:val="24"/>
+          <w:szCs w:val="24"/>
+        </w:rPr>
+        <w:t>va</w:t>
+      </w:r>
+      <w:r>
+        <w:rPr>
+          <w:rFonts w:ascii="Times New Roman" w:hAnsi="Times New Roman" w:cs="Times New Roman"/>
+          <w:sz w:val="24"/>
+          <w:szCs w:val="24"/>
+        </w:rPr>
+        <w:t>lue-of/k” function which uses “car-</w:t>
+      </w:r>
+      <w:proofErr w:type="spellStart"/>
+      <w:r>
+        <w:rPr>
+          <w:rFonts w:ascii="Times New Roman" w:hAnsi="Times New Roman" w:cs="Times New Roman"/>
+          <w:sz w:val="24"/>
+          <w:szCs w:val="24"/>
+        </w:rPr>
+        <w:t>cont</w:t>
+      </w:r>
+      <w:proofErr w:type="spellEnd"/>
+      <w:r>
+        <w:rPr>
+          <w:rFonts w:ascii="Times New Roman" w:hAnsi="Times New Roman" w:cs="Times New Roman"/>
+          <w:sz w:val="24"/>
+          <w:szCs w:val="24"/>
+        </w:rPr>
+        <w:t>” to find the car of the list and saves it into the continuation</w:t>
+      </w:r>
+      <w:r>
+        <w:rPr>
+          <w:rFonts w:ascii="Times New Roman" w:hAnsi="Times New Roman" w:cs="Times New Roman"/>
+          <w:sz w:val="24"/>
+          <w:szCs w:val="24"/>
+        </w:rPr>
+        <w:t>.</w:t>
+      </w:r>
+    </w:p>
+    <w:p>
+      <w:pPr>
+        <w:spacing w:line="240" w:lineRule="auto"/>
+        <w:jc w:val="center"/>
+        <w:rPr>
+          <w:rFonts w:ascii="Times New Roman" w:hAnsi="Times New Roman" w:cs="Times New Roman"/>
+          <w:sz w:val="24"/>
+          <w:szCs w:val="24"/>
+        </w:rPr>
+      </w:pPr>
+      <w:r>
+        <w:rPr>
+          <w:rFonts w:ascii="Times New Roman" w:hAnsi="Times New Roman" w:cs="Times New Roman"/>
+          <w:sz w:val="24"/>
+          <w:szCs w:val="24"/>
+        </w:rPr>
+        <w:t xml:space="preserve">  </w:t>
+      </w:r>
+      <w:r>
+        <w:rPr>
+          <w:rFonts w:ascii="Times New Roman" w:hAnsi="Times New Roman" w:cs="Times New Roman"/>
+          <w:noProof/>
+          <w:sz w:val="24"/>
+          <w:szCs w:val="24"/>
+          <w:lang w:eastAsia="en-US"/>
+        </w:rPr>
+        <w:drawing>
+          <wp:inline distT="0" distB="0" distL="0" distR="0" wp14:anchorId="40026503" wp14:editId="52FF1CCA">
+            <wp:extent cx="4966335" cy="1142142"/>
+            <wp:effectExtent l="0" t="0" r="0" b="1270"/>
+            <wp:docPr id="12" name="Picture 12"/>
+            <wp:cNvGraphicFramePr>
+              <a:graphicFrameLocks xmlns:a="http://schemas.openxmlformats.org/drawingml/2006/main" noChangeAspect="1"/>
+            </wp:cNvGraphicFramePr>
+            <a:graphic xmlns:a="http://schemas.openxmlformats.org/drawingml/2006/main">
+              <a:graphicData uri="http://schemas.openxmlformats.org/drawingml/2006/picture">
+                <pic:pic xmlns:pic="http://schemas.openxmlformats.org/drawingml/2006/picture">
+                  <pic:nvPicPr>
+                    <pic:cNvPr id="12" name="Screen Shot 2017-05-25 at 12.25.42 AM.png"/>
+                    <pic:cNvPicPr/>
+                  </pic:nvPicPr>
+                  <pic:blipFill>
+                    <a:blip r:embed="rId19">
+                      <a:extLst>
+                        <a:ext uri="{28A0092B-C50C-407E-A947-70E740481C1C}">
+                          <a14:useLocalDpi xmlns:a14="http://schemas.microsoft.com/office/drawing/2010/main" val="0"/>
+                        </a:ext>
+                      </a:extLst>
+                    </a:blip>
+                    <a:stretch>
+                      <a:fillRect/>
+                    </a:stretch>
+                  </pic:blipFill>
+                  <pic:spPr>
+                    <a:xfrm>
+                      <a:off x="0" y="0"/>
+                      <a:ext cx="5137523" cy="1181511"/>
+                    </a:xfrm>
+                    <a:prstGeom prst="rect">
+                      <a:avLst/>
+                    </a:prstGeom>
+                  </pic:spPr>
+                </pic:pic>
+              </a:graphicData>
+            </a:graphic>
+          </wp:inline>
+        </w:drawing>
+      </w:r>
+    </w:p>
+    <w:p>
+      <w:pPr>
+        <w:spacing w:line="480" w:lineRule="auto"/>
+        <w:jc w:val="center"/>
+        <w:rPr>
+          <w:rFonts w:ascii="Times New Roman" w:hAnsi="Times New Roman" w:cs="Times New Roman"/>
+          <w:b/>
+          <w:sz w:val="20"/>
+          <w:szCs w:val="20"/>
+        </w:rPr>
+      </w:pPr>
+      <w:r>
+        <w:rPr>
+          <w:rFonts w:ascii="Times New Roman" w:hAnsi="Times New Roman" w:cs="Times New Roman"/>
+          <w:b/>
+          <w:sz w:val="20"/>
+          <w:szCs w:val="20"/>
+        </w:rPr>
+        <w:t xml:space="preserve">Figure </w:t>
+      </w:r>
+      <w:r>
+        <w:rPr>
+          <w:rFonts w:ascii="Times New Roman" w:hAnsi="Times New Roman" w:cs="Times New Roman"/>
+          <w:b/>
+          <w:sz w:val="20"/>
+          <w:szCs w:val="20"/>
+        </w:rPr>
+        <w:t>9</w:t>
+      </w:r>
+    </w:p>
+    <w:p>
+      <w:pPr>
+        <w:spacing w:line="240" w:lineRule="auto"/>
+        <w:jc w:val="center"/>
+        <w:rPr>
+          <w:rFonts w:ascii="Times New Roman" w:hAnsi="Times New Roman" w:cs="Times New Roman"/>
+          <w:b/>
+          <w:sz w:val="20"/>
+          <w:szCs w:val="20"/>
+        </w:rPr>
+      </w:pPr>
+      <w:r>
+        <w:rPr>
+          <w:rFonts w:ascii="Times New Roman" w:hAnsi="Times New Roman" w:cs="Times New Roman"/>
+          <w:b/>
+          <w:noProof/>
+          <w:sz w:val="20"/>
+          <w:szCs w:val="20"/>
+          <w:lang w:eastAsia="en-US"/>
+        </w:rPr>
+        <w:drawing>
+          <wp:inline distT="0" distB="0" distL="0" distR="0" wp14:anchorId="42CC48D4" wp14:editId="01299E84">
+            <wp:extent cx="2353740" cy="436357"/>
+            <wp:effectExtent l="0" t="0" r="8890" b="0"/>
+            <wp:docPr id="14" name="Picture 14"/>
+            <wp:cNvGraphicFramePr>
+              <a:graphicFrameLocks xmlns:a="http://schemas.openxmlformats.org/drawingml/2006/main" noChangeAspect="1"/>
+            </wp:cNvGraphicFramePr>
+            <a:graphic xmlns:a="http://schemas.openxmlformats.org/drawingml/2006/main">
+              <a:graphicData uri="http://schemas.openxmlformats.org/drawingml/2006/picture">
+                <pic:pic xmlns:pic="http://schemas.openxmlformats.org/drawingml/2006/picture">
+                  <pic:nvPicPr>
+                    <pic:cNvPr id="14" name="Screen Shot 2017-05-25 at 12.33.46 AM.png"/>
+                    <pic:cNvPicPr/>
+                  </pic:nvPicPr>
+                  <pic:blipFill>
+                    <a:blip r:embed="rId20">
+                      <a:extLst>
+                        <a:ext uri="{28A0092B-C50C-407E-A947-70E740481C1C}">
+                          <a14:useLocalDpi xmlns:a14="http://schemas.microsoft.com/office/drawing/2010/main" val="0"/>
+                        </a:ext>
+                      </a:extLst>
+                    </a:blip>
+                    <a:stretch>
+                      <a:fillRect/>
+                    </a:stretch>
+                  </pic:blipFill>
+                  <pic:spPr>
+                    <a:xfrm>
+                      <a:off x="0" y="0"/>
+                      <a:ext cx="2726388" cy="505442"/>
+                    </a:xfrm>
+                    <a:prstGeom prst="rect">
+                      <a:avLst/>
+                    </a:prstGeom>
+                  </pic:spPr>
+                </pic:pic>
+              </a:graphicData>
+            </a:graphic>
+          </wp:inline>
+        </w:drawing>
+      </w:r>
+      <w:r>
+        <w:rPr>
+          <w:rFonts w:ascii="Times New Roman" w:hAnsi="Times New Roman" w:cs="Times New Roman"/>
+          <w:b/>
+          <w:sz w:val="20"/>
+          <w:szCs w:val="20"/>
+        </w:rPr>
+        <w:t xml:space="preserve">  </w:t>
+      </w:r>
+      <w:r>
+        <w:rPr>
+          <w:rFonts w:ascii="Times New Roman" w:hAnsi="Times New Roman" w:cs="Times New Roman"/>
+          <w:b/>
+          <w:noProof/>
+          <w:sz w:val="20"/>
+          <w:szCs w:val="20"/>
+          <w:lang w:eastAsia="en-US"/>
+        </w:rPr>
+        <w:drawing>
+          <wp:inline distT="0" distB="0" distL="0" distR="0" wp14:anchorId="0CE31DBE" wp14:editId="278C22F2">
+            <wp:extent cx="2480310" cy="453794"/>
+            <wp:effectExtent l="0" t="0" r="8890" b="3810"/>
+            <wp:docPr id="16" name="Picture 16"/>
+            <wp:cNvGraphicFramePr>
+              <a:graphicFrameLocks xmlns:a="http://schemas.openxmlformats.org/drawingml/2006/main" noChangeAspect="1"/>
+            </wp:cNvGraphicFramePr>
+            <a:graphic xmlns:a="http://schemas.openxmlformats.org/drawingml/2006/main">
+              <a:graphicData uri="http://schemas.openxmlformats.org/drawingml/2006/picture">
+                <pic:pic xmlns:pic="http://schemas.openxmlformats.org/drawingml/2006/picture">
+                  <pic:nvPicPr>
+                    <pic:cNvPr id="16" name="Screen Shot 2017-05-25 at 12.35.16 AM.png"/>
+                    <pic:cNvPicPr/>
+                  </pic:nvPicPr>
+                  <pic:blipFill>
+                    <a:blip r:embed="rId21">
+                      <a:extLst>
+                        <a:ext uri="{28A0092B-C50C-407E-A947-70E740481C1C}">
+                          <a14:useLocalDpi xmlns:a14="http://schemas.microsoft.com/office/drawing/2010/main" val="0"/>
+                        </a:ext>
+                      </a:extLst>
+                    </a:blip>
+                    <a:stretch>
+                      <a:fillRect/>
+                    </a:stretch>
+                  </pic:blipFill>
+                  <pic:spPr>
+                    <a:xfrm>
+                      <a:off x="0" y="0"/>
+                      <a:ext cx="3028244" cy="554043"/>
+                    </a:xfrm>
+                    <a:prstGeom prst="rect">
+                      <a:avLst/>
+                    </a:prstGeom>
+                  </pic:spPr>
+                </pic:pic>
+              </a:graphicData>
+            </a:graphic>
+          </wp:inline>
+        </w:drawing>
+      </w:r>
+    </w:p>
+    <w:p>
+      <w:pPr>
+        <w:spacing w:line="480" w:lineRule="auto"/>
+        <w:jc w:val="center"/>
+        <w:rPr>
+          <w:rFonts w:ascii="Times New Roman" w:hAnsi="Times New Roman" w:cs="Times New Roman"/>
+          <w:sz w:val="24"/>
+          <w:szCs w:val="24"/>
+        </w:rPr>
+      </w:pPr>
+      <w:r>
+        <w:rPr>
+          <w:rFonts w:ascii="Times New Roman" w:hAnsi="Times New Roman" w:cs="Times New Roman"/>
+          <w:b/>
+          <w:sz w:val="20"/>
+          <w:szCs w:val="20"/>
+        </w:rPr>
+        <w:t>F</w:t>
+      </w:r>
+      <w:r>
+        <w:rPr>
+          <w:rFonts w:ascii="Times New Roman" w:hAnsi="Times New Roman" w:cs="Times New Roman"/>
+          <w:b/>
+          <w:sz w:val="20"/>
+          <w:szCs w:val="20"/>
+        </w:rPr>
+        <w:t>igure 10</w:t>
+      </w:r>
+    </w:p>
+    <w:p>
+      <w:pPr>
+        <w:spacing w:line="480" w:lineRule="auto"/>
+        <w:rPr>
+          <w:rFonts w:ascii="Times New Roman" w:hAnsi="Times New Roman" w:cs="Times New Roman"/>
+          <w:sz w:val="24"/>
+          <w:szCs w:val="24"/>
+        </w:rPr>
+      </w:pPr>
+      <w:r>
+        <w:rPr>
+          <w:rFonts w:ascii="Times New Roman" w:hAnsi="Times New Roman" w:cs="Times New Roman"/>
+          <w:sz w:val="24"/>
+          <w:szCs w:val="24"/>
+        </w:rPr>
+        <w:t>The result of the “value-of-program” function with the string as the program and an empty environment is the answer to the expression “car (1, 2)” which is 1 (the actual return value is (</w:t>
+      </w:r>
+      <w:proofErr w:type="spellStart"/>
+      <w:r>
+        <w:rPr>
+          <w:rFonts w:ascii="Times New Roman" w:hAnsi="Times New Roman" w:cs="Times New Roman"/>
+          <w:sz w:val="24"/>
+          <w:szCs w:val="24"/>
+        </w:rPr>
+        <w:t>num-val</w:t>
+      </w:r>
+      <w:proofErr w:type="spellEnd"/>
+      <w:r>
+        <w:rPr>
+          <w:rFonts w:ascii="Times New Roman" w:hAnsi="Times New Roman" w:cs="Times New Roman"/>
+          <w:sz w:val="24"/>
+          <w:szCs w:val="24"/>
+        </w:rPr>
+        <w:t xml:space="preserve"> 1)).  Since we want to return just the number 1 a separate </w:t>
+      </w:r>
+      <w:r>
+        <w:rPr>
+          <w:rFonts w:ascii="Times New Roman" w:hAnsi="Times New Roman" w:cs="Times New Roman"/>
+          <w:sz w:val="24"/>
+          <w:szCs w:val="24"/>
+        </w:rPr>
+        <w:lastRenderedPageBreak/>
+        <w:t xml:space="preserve">function was created in the testing portion of the code.  The rest of the code will be in the appendix for further reference.  </w:t>
+      </w:r>
+      <w:r>
+        <w:rPr>
+          <w:rFonts w:ascii="Times New Roman" w:hAnsi="Times New Roman" w:cs="Times New Roman"/>
+          <w:sz w:val="24"/>
+          <w:szCs w:val="24"/>
+        </w:rPr>
+        <w:t>Now that we have a better understand</w:t>
+      </w:r>
+      <w:r>
+        <w:rPr>
+          <w:rFonts w:ascii="Times New Roman" w:hAnsi="Times New Roman" w:cs="Times New Roman"/>
+          <w:sz w:val="24"/>
+          <w:szCs w:val="24"/>
+        </w:rPr>
+        <w:t>ing</w:t>
+      </w:r>
+      <w:r>
+        <w:rPr>
+          <w:rFonts w:ascii="Times New Roman" w:hAnsi="Times New Roman" w:cs="Times New Roman"/>
+          <w:sz w:val="24"/>
+          <w:szCs w:val="24"/>
+        </w:rPr>
+        <w:t xml:space="preserve"> of </w:t>
+      </w:r>
+    </w:p>
+    <w:p>
+      <w:pPr>
+        <w:spacing w:line="240" w:lineRule="auto"/>
+        <w:jc w:val="center"/>
+        <w:rPr>
+          <w:rFonts w:ascii="Times New Roman" w:hAnsi="Times New Roman" w:cs="Times New Roman"/>
+          <w:sz w:val="24"/>
+          <w:szCs w:val="24"/>
+        </w:rPr>
+      </w:pPr>
+      <w:r>
+        <w:rPr>
+          <w:rFonts w:ascii="Times New Roman" w:hAnsi="Times New Roman" w:cs="Times New Roman"/>
+          <w:noProof/>
+          <w:sz w:val="24"/>
+          <w:szCs w:val="24"/>
+          <w:lang w:eastAsia="en-US"/>
+        </w:rPr>
+        <w:drawing>
+          <wp:inline distT="0" distB="0" distL="0" distR="0" wp14:anchorId="0AFADEB0" wp14:editId="56227D9D">
+            <wp:extent cx="4733253" cy="1143869"/>
+            <wp:effectExtent l="0" t="0" r="0" b="0"/>
+            <wp:docPr id="17" name="Picture 17"/>
+            <wp:cNvGraphicFramePr>
+              <a:graphicFrameLocks xmlns:a="http://schemas.openxmlformats.org/drawingml/2006/main" noChangeAspect="1"/>
+            </wp:cNvGraphicFramePr>
+            <a:graphic xmlns:a="http://schemas.openxmlformats.org/drawingml/2006/main">
+              <a:graphicData uri="http://schemas.openxmlformats.org/drawingml/2006/picture">
+                <pic:pic xmlns:pic="http://schemas.openxmlformats.org/drawingml/2006/picture">
+                  <pic:nvPicPr>
+                    <pic:cNvPr id="17" name="Screen Shot 2017-05-25 at 12.47.32 AM.png"/>
+                    <pic:cNvPicPr/>
+                  </pic:nvPicPr>
+                  <pic:blipFill>
+                    <a:blip r:embed="rId22">
+                      <a:extLst>
+                        <a:ext uri="{28A0092B-C50C-407E-A947-70E740481C1C}">
+                          <a14:useLocalDpi xmlns:a14="http://schemas.microsoft.com/office/drawing/2010/main" val="0"/>
+                        </a:ext>
+                      </a:extLst>
+                    </a:blip>
+                    <a:stretch>
+                      <a:fillRect/>
+                    </a:stretch>
+                  </pic:blipFill>
+                  <pic:spPr>
+                    <a:xfrm>
+                      <a:off x="0" y="0"/>
+                      <a:ext cx="4774359" cy="1153803"/>
+                    </a:xfrm>
+                    <a:prstGeom prst="rect">
+                      <a:avLst/>
+                    </a:prstGeom>
+                  </pic:spPr>
+                </pic:pic>
+              </a:graphicData>
+            </a:graphic>
+          </wp:inline>
+        </w:drawing>
+      </w:r>
+    </w:p>
+    <w:p>
+      <w:pPr>
+        <w:spacing w:line="480" w:lineRule="auto"/>
+        <w:jc w:val="center"/>
+        <w:rPr>
+          <w:rFonts w:ascii="Times New Roman" w:hAnsi="Times New Roman" w:cs="Times New Roman"/>
+          <w:sz w:val="24"/>
+          <w:szCs w:val="24"/>
+        </w:rPr>
+      </w:pPr>
+      <w:r>
+        <w:rPr>
+          <w:rFonts w:ascii="Times New Roman" w:hAnsi="Times New Roman" w:cs="Times New Roman"/>
+          <w:b/>
+          <w:sz w:val="20"/>
+          <w:szCs w:val="20"/>
+        </w:rPr>
+        <w:t>Figure 1</w:t>
+      </w:r>
+      <w:r>
+        <w:rPr>
+          <w:rFonts w:ascii="Times New Roman" w:hAnsi="Times New Roman" w:cs="Times New Roman"/>
+          <w:b/>
+          <w:sz w:val="20"/>
+          <w:szCs w:val="20"/>
+        </w:rPr>
+        <w:t>1</w:t>
+      </w:r>
+    </w:p>
+    <w:p>
+      <w:pPr>
+        <w:spacing w:line="480" w:lineRule="auto"/>
+        <w:rPr>
+          <w:rFonts w:ascii="Times New Roman" w:hAnsi="Times New Roman" w:cs="Times New Roman"/>
+          <w:sz w:val="24"/>
+          <w:szCs w:val="24"/>
+        </w:rPr>
+      </w:pPr>
+      <w:r>
+        <w:rPr>
+          <w:rFonts w:ascii="Times New Roman" w:hAnsi="Times New Roman" w:cs="Times New Roman"/>
+          <w:sz w:val="24"/>
+          <w:szCs w:val="24"/>
+        </w:rPr>
+        <w:t xml:space="preserve">continuations, </w:t>
+      </w:r>
+      <w:r>
+        <w:rPr>
+          <w:rFonts w:ascii="Times New Roman" w:hAnsi="Times New Roman" w:cs="Times New Roman"/>
+          <w:sz w:val="24"/>
+          <w:szCs w:val="24"/>
+        </w:rPr>
+        <w:t xml:space="preserve">we </w:t>
+      </w:r>
+      <w:r>
+        <w:rPr>
+          <w:rFonts w:ascii="Times New Roman" w:hAnsi="Times New Roman" w:cs="Times New Roman"/>
+          <w:sz w:val="24"/>
+          <w:szCs w:val="24"/>
+        </w:rPr>
+        <w:t>can fully understand continuation passing style and how the</w:t>
+      </w:r>
+      <w:r>
+        <w:rPr>
+          <w:rFonts w:ascii="Times New Roman" w:hAnsi="Times New Roman" w:cs="Times New Roman"/>
+          <w:sz w:val="24"/>
+          <w:szCs w:val="24"/>
+        </w:rPr>
+        <w:t xml:space="preserve"> CPS interpreter works</w:t>
+      </w:r>
+    </w:p>
+    <w:p>
+      <w:pPr>
+        <w:spacing w:line="480" w:lineRule="auto"/>
+        <w:jc w:val="center"/>
+        <w:rPr>
+          <w:rFonts w:ascii="Times New Roman" w:hAnsi="Times New Roman" w:cs="Times New Roman"/>
+          <w:sz w:val="24"/>
+          <w:szCs w:val="24"/>
+        </w:rPr>
+      </w:pPr>
+    </w:p>
+    <w:p>
+      <w:pPr>
+        <w:spacing w:line="480" w:lineRule="auto"/>
+        <w:rPr>
+          <w:rFonts w:ascii="Times New Roman" w:hAnsi="Times New Roman" w:cs="Times New Roman"/>
+          <w:sz w:val="24"/>
+          <w:szCs w:val="24"/>
+        </w:rPr>
+      </w:pPr>
+    </w:p>
+    <w:p>
+      <w:pPr>
+        <w:spacing w:line="480" w:lineRule="auto"/>
+        <w:rPr>
+          <w:rFonts w:ascii="Times New Roman" w:hAnsi="Times New Roman" w:cs="Times New Roman"/>
+          <w:sz w:val="24"/>
+          <w:szCs w:val="24"/>
+        </w:rPr>
+      </w:pPr>
+    </w:p>
+    <w:p>
+      <w:pPr>
+        <w:spacing w:line="480" w:lineRule="auto"/>
+        <w:jc w:val="center"/>
+        <w:rPr>
+          <w:rFonts w:ascii="Times New Roman" w:hAnsi="Times New Roman" w:cs="Times New Roman"/>
+          <w:sz w:val="24"/>
+          <w:szCs w:val="24"/>
+        </w:rPr>
+      </w:pPr>
+    </w:p>
+    <w:p>
+      <w:pPr>
+        <w:spacing w:line="480" w:lineRule="auto"/>
+        <w:rPr>
+          <w:rFonts w:ascii="Times New Roman" w:hAnsi="Times New Roman" w:cs="Times New Roman"/>
+          <w:sz w:val="24"/>
+          <w:szCs w:val="24"/>
+        </w:rPr>
+      </w:pPr>
+      <w:bookmarkStart w:id="5" w:name="_GoBack"/>
+      <w:bookmarkEnd w:id="5"/>
     </w:p>
     <w:sectPr>
-      <w:footerReference w:type="default" r:id="rId16"/>
+      <w:footerReference w:type="default" r:id="rId23"/>
       <w:pgSz w:w="12240" w:h="15840"/>
       <w:pgMar w:top="1440" w:right="1800" w:bottom="1440" w:left="1800" w:header="720" w:footer="720" w:gutter="0"/>
       <w:pgNumType w:start="0"/>
@@ -2149,7 +3835,7 @@
       <w:rPr>
         <w:noProof/>
       </w:rPr>
-      <w:t>3</w:t>
+      <w:t>8</w:t>
     </w:r>
     <w:r>
       <w:fldChar w:fldCharType="end"/>
@@ -4730,7 +6416,7 @@
 </file>
 
 <file path=customXml/itemProps1.xml><?xml version="1.0" encoding="utf-8"?>
-<ds:datastoreItem xmlns:ds="http://schemas.openxmlformats.org/officeDocument/2006/customXml" ds:itemID="{A7484947-5D5C-F740-A388-BA730D8A9997}">
+<ds:datastoreItem xmlns:ds="http://schemas.openxmlformats.org/officeDocument/2006/customXml" ds:itemID="{9DD8EF95-BAA7-A74A-94D0-C55D9B05CD23}">
   <ds:schemaRefs>
     <ds:schemaRef ds:uri="http://schemas.openxmlformats.org/officeDocument/2006/bibliography"/>
   </ds:schemaRefs>

</xml_diff>